<commit_message>
Changed Heading of Tomcat
</commit_message>
<xml_diff>
--- a/Tomcat_installation.docx
+++ b/Tomcat_installation.docx
@@ -2,6 +2,26 @@
 <file path=word/document.xml><?xml version="1.0" encoding="utf-8"?>
 <w:document xmlns:wpc="http://schemas.microsoft.com/office/word/2010/wordprocessingCanvas" xmlns:mc="http://schemas.openxmlformats.org/markup-compatibility/2006" xmlns:o="urn:schemas-microsoft-com:office:office" xmlns:r="http://schemas.openxmlformats.org/officeDocument/2006/relationships" xmlns:m="http://schemas.openxmlformats.org/officeDocument/2006/math" xmlns:v="urn:schemas-microsoft-com:vml" xmlns:wp14="http://schemas.microsoft.com/office/word/2010/wordprocessingDrawing" xmlns:wp="http://schemas.openxmlformats.org/drawingml/2006/wordprocessingDrawing" xmlns:w10="urn:schemas-microsoft-com:office:word" xmlns:w="http://schemas.openxmlformats.org/wordprocessingml/2006/main" xmlns:w14="http://schemas.microsoft.com/office/word/2010/wordml" xmlns:w15="http://schemas.microsoft.com/office/word/2012/wordml" xmlns:wpg="http://schemas.microsoft.com/office/word/2010/wordprocessingGroup" xmlns:wpi="http://schemas.microsoft.com/office/word/2010/wordprocessingInk" xmlns:wne="http://schemas.microsoft.com/office/word/2006/wordml" xmlns:wps="http://schemas.microsoft.com/office/word/2010/wordprocessingShape" mc:Ignorable="w14 w15 wp14">
   <w:body>
+    <w:p>
+      <w:pPr>
+        <w:jc w:val="center"/>
+      </w:pPr>
+      <w:bookmarkStart w:id="0" w:name="_GoBack"/>
+    </w:p>
+    <w:p>
+      <w:pPr>
+        <w:jc w:val="center"/>
+      </w:pPr>
+      <w:r>
+        <w:t>TOMCAT INSTALLATION</w:t>
+      </w:r>
+    </w:p>
+    <w:bookmarkEnd w:id="0"/>
+    <w:p>
+      <w:pPr>
+        <w:ind w:left="360"/>
+      </w:pPr>
+    </w:p>
     <w:p>
       <w:pPr>
         <w:pStyle w:val="ListParagraph"/>
@@ -400,10 +420,7 @@
         </w:numPr>
       </w:pPr>
       <w:r>
-        <w:t xml:space="preserve">Comment these lines </w:t>
-      </w:r>
-      <w:r>
-        <w:t xml:space="preserve">&lt;Valve </w:t>
+        <w:t xml:space="preserve">Comment these lines &lt;Valve </w:t>
       </w:r>
       <w:proofErr w:type="spellStart"/>
       <w:r>
@@ -427,10 +444,7 @@
         <w:pStyle w:val="ListParagraph"/>
       </w:pPr>
       <w:r>
-        <w:t xml:space="preserve">         allow="127\.\d+\.\d+\.\d+|::1|0:0:0:0:0:0:0:1" /&gt;</w:t>
-      </w:r>
-      <w:r>
-        <w:t xml:space="preserve">   in all 4 opened and save </w:t>
+        <w:t xml:space="preserve">         allow="127\.\d+\.\d+\.\d+|::1|0:0:0:0:0:0:0:1" /&gt;   in all 4 opened and save </w:t>
       </w:r>
     </w:p>
     <w:p>
@@ -500,8 +514,6 @@
       <w:r>
         <w:t>mment all 3</w:t>
       </w:r>
-      <w:bookmarkStart w:id="0" w:name="_GoBack"/>
-      <w:bookmarkEnd w:id="0"/>
       <w:r>
         <w:t xml:space="preserve"> opened files , shutd</w:t>
       </w:r>
@@ -568,6 +580,7 @@
         <w:pStyle w:val="ListParagraph"/>
       </w:pPr>
       <w:r>
+        <w:lastRenderedPageBreak/>
         <w:t xml:space="preserve">Cd </w:t>
       </w:r>
       <w:proofErr w:type="spellStart"/>
@@ -621,7 +634,6 @@
       </w:pPr>
       <w:proofErr w:type="gramStart"/>
       <w:r>
-        <w:lastRenderedPageBreak/>
         <w:t>ls</w:t>
       </w:r>
       <w:proofErr w:type="gramEnd"/>

</xml_diff>